<commit_message>
Add automatic PG and note coloring
</commit_message>
<xml_diff>
--- a/demo/packets/Untitled-Film-Set_01.docx
+++ b/demo/packets/Untitled-Film-Set_01.docx
@@ -1301,6 +1301,7 @@
         <w:t>&gt;</w:t>
       </w:r>
     </w:p>
+    <w:p/>
     <w:p>
       <w:r>
         <w:t xml:space="preserve">11. </w:t>
@@ -1379,31 +1380,1206 @@
         </w:rPr>
         <w:t>Wings of Desire</w:t>
       </w:r>
+      <w:r>
+        <w:rPr>
+          <w:color w:val="666666"/>
+        </w:rPr>
+      </w:r>
+      <w:r>
+        <w:t xml:space="preserve"> [</w:t>
+      </w:r>
+      <w:r>
+        <w:t xml:space="preserve">or </w:t>
+      </w:r>
+      <w:r>
+        <w:rPr>
+          <w:i/>
+        </w:rPr>
+      </w:r>
+      <w:r>
+        <w:rPr>
+          <w:b/>
+          <w:i/>
+          <w:u w:val="single"/>
+        </w:rPr>
+        <w:t>Der Himmel über Berlin</w:t>
+      </w:r>
+      <w:r>
+        <w:t>]</w:t>
+      </w:r>
+      <w:r>
+        <w:rPr>
+          <w:color w:val="666666"/>
+        </w:rPr>
+        <w:t xml:space="preserve"> (dir. Wim Wenders)</w:t>
+      </w:r>
+    </w:p>
+    <w:p>
+      <w:r>
+        <w:t>&lt;AP, Visual&gt;</w:t>
+      </w:r>
+    </w:p>
+    <w:p/>
+    <w:p>
+      <w:r>
+        <w:t xml:space="preserve">12. </w:t>
+      </w:r>
+      <w:r>
+        <w:rPr>
+          <w:b/>
+          <w:u w:val="single"/>
+        </w:rPr>
+        <w:t xml:space="preserve">1 </w:t>
+      </w:r>
+      <w:r>
+        <w:rPr>
+          <w:b/>
+          <w:u w:val="single"/>
+        </w:rPr>
+        <w:t>(+)</w:t>
+      </w:r>
+      <w:r>
+        <w:t xml:space="preserve"> </w:t>
+      </w:r>
+      <w:r>
+        <w:rPr>
+          <w:b/>
+        </w:rPr>
+        <w:t xml:space="preserve">2 </w:t>
+      </w:r>
+      <w:r>
+        <w:rPr>
+          <w:b/>
+        </w:rPr>
+        <w:t xml:space="preserve">3 </w:t>
+      </w:r>
+      <w:r>
+        <w:rPr>
+          <w:b/>
+        </w:rPr>
+        <w:t xml:space="preserve">4 </w:t>
+      </w:r>
+      <w:r>
+        <w:rPr>
+          <w:b/>
+        </w:rPr>
+        <w:t xml:space="preserve">5 </w:t>
+      </w:r>
+      <w:r>
+        <w:rPr>
+          <w:b/>
+        </w:rPr>
+        <w:t>(*)</w:t>
+      </w:r>
+      <w:r>
+        <w:t xml:space="preserve"> </w:t>
+      </w:r>
+      <w:r>
+        <w:t xml:space="preserve">6 </w:t>
+      </w:r>
+      <w:r>
+        <w:t xml:space="preserve">7 </w:t>
+      </w:r>
+      <w:r>
+        <w:t>8</w:t>
+      </w:r>
+    </w:p>
+    <w:p>
+      <w:r>
+        <w:t xml:space="preserve">ANSWER: </w:t>
+      </w:r>
+      <w:r>
+        <w:rPr>
+          <w:i/>
+        </w:rPr>
+      </w:r>
+      <w:r>
+        <w:rPr>
+          <w:b/>
+          <w:i/>
+          <w:u w:val="single"/>
+        </w:rPr>
+        <w:t>Secrets &amp; Lies</w:t>
+      </w:r>
+      <w:r>
+        <w:rPr>
+          <w:color w:val="666666"/>
+        </w:rPr>
+      </w:r>
+      <w:r>
+        <w:rPr>
+          <w:color w:val="666666"/>
+        </w:rPr>
+        <w:t xml:space="preserve"> (dir. Mike Leigh)</w:t>
+      </w:r>
+    </w:p>
+    <w:p>
+      <w:r>
+        <w:t>&lt;AP, Visual&gt;</w:t>
+      </w:r>
+    </w:p>
+    <w:p/>
+    <w:p>
+      <w:r>
+        <w:t xml:space="preserve">13. </w:t>
+      </w:r>
+      <w:r>
+        <w:rPr>
+          <w:b/>
+          <w:u w:val="single"/>
+        </w:rPr>
+        <w:t xml:space="preserve">1 </w:t>
+      </w:r>
+      <w:r>
+        <w:rPr>
+          <w:b/>
+          <w:u w:val="single"/>
+        </w:rPr>
+        <w:t>(+)</w:t>
+      </w:r>
+      <w:r>
+        <w:t xml:space="preserve"> </w:t>
+      </w:r>
+      <w:r>
+        <w:rPr>
+          <w:b/>
+        </w:rPr>
+        <w:t xml:space="preserve">2 </w:t>
+      </w:r>
+      <w:r>
+        <w:rPr>
+          <w:b/>
+        </w:rPr>
+        <w:t xml:space="preserve">3 </w:t>
+      </w:r>
+      <w:r>
+        <w:rPr>
+          <w:b/>
+        </w:rPr>
+        <w:t xml:space="preserve">4 </w:t>
+      </w:r>
+      <w:r>
+        <w:rPr>
+          <w:b/>
+        </w:rPr>
+        <w:t>(*)</w:t>
+      </w:r>
+      <w:r>
+        <w:t xml:space="preserve"> </w:t>
+      </w:r>
+      <w:r>
+        <w:t xml:space="preserve">5 </w:t>
+      </w:r>
+      <w:r>
+        <w:t xml:space="preserve">6 </w:t>
+      </w:r>
+      <w:r>
+        <w:t xml:space="preserve">7 </w:t>
+      </w:r>
+      <w:r>
+        <w:t>8</w:t>
+      </w:r>
+    </w:p>
+    <w:p>
+      <w:r>
+        <w:t xml:space="preserve">ANSWER: </w:t>
+      </w:r>
+      <w:r>
+        <w:t>Sam</w:t>
+      </w:r>
+      <w:r>
+        <w:t xml:space="preserve"> </w:t>
+      </w:r>
+      <w:r>
+        <w:rPr>
+          <w:b/>
+          <w:u w:val="single"/>
+        </w:rPr>
+        <w:t>Peckinpah</w:t>
+      </w:r>
+      <w:r>
+        <w:rPr>
+          <w:color w:val="666666"/>
+        </w:rPr>
+      </w:r>
+      <w:r>
+        <w:t xml:space="preserve"> [</w:t>
+      </w:r>
+      <w:r>
+        <w:t xml:space="preserve">or </w:t>
+      </w:r>
+      <w:r>
+        <w:t>David</w:t>
+      </w:r>
+      <w:r>
+        <w:t xml:space="preserve"> </w:t>
+      </w:r>
+      <w:r>
+        <w:t>Samuel</w:t>
+      </w:r>
+      <w:r>
+        <w:t xml:space="preserve"> </w:t>
+      </w:r>
+      <w:r>
+        <w:rPr>
+          <w:b/>
+          <w:u w:val="single"/>
+        </w:rPr>
+        <w:t>Peckinpah</w:t>
+      </w:r>
+      <w:r>
+        <w:t>]</w:t>
+      </w:r>
+      <w:r>
+        <w:rPr>
+          <w:color w:val="666666"/>
+        </w:rPr>
+        <w:t xml:space="preserve"> (Sources: </w:t>
+      </w:r>
+      <w:r>
+        <w:rPr>
+          <w:i/>
+          <w:color w:val="666666"/>
+        </w:rPr>
+        <w:t>Straw Dogs</w:t>
+      </w:r>
+      <w:r>
+        <w:rPr>
+          <w:color w:val="666666"/>
+        </w:rPr>
+        <w:t xml:space="preserve">; </w:t>
+      </w:r>
+      <w:r>
+        <w:rPr>
+          <w:i/>
+          <w:color w:val="666666"/>
+        </w:rPr>
+        <w:t>The Wild Bunch</w:t>
+      </w:r>
+      <w:r>
+        <w:rPr>
+          <w:color w:val="666666"/>
+        </w:rPr>
+        <w:t>)</w:t>
+      </w:r>
+    </w:p>
+    <w:p>
+      <w:r>
+        <w:t>&lt;AP, Visual&gt;</w:t>
+      </w:r>
+    </w:p>
+    <w:p/>
+    <w:p>
+      <w:r>
+        <w:t xml:space="preserve">14. </w:t>
+      </w:r>
+      <w:r>
+        <w:rPr>
+          <w:b/>
+          <w:u w:val="single"/>
+        </w:rPr>
+        <w:t xml:space="preserve">1 </w:t>
+      </w:r>
+      <w:r>
+        <w:rPr>
+          <w:b/>
+          <w:u w:val="single"/>
+        </w:rPr>
+        <w:t>(+)</w:t>
+      </w:r>
+      <w:r>
+        <w:t xml:space="preserve"> </w:t>
+      </w:r>
+      <w:r>
+        <w:rPr>
+          <w:b/>
+        </w:rPr>
+        <w:t xml:space="preserve">2 </w:t>
+      </w:r>
+      <w:r>
+        <w:rPr>
+          <w:b/>
+        </w:rPr>
+        <w:t xml:space="preserve">3 </w:t>
+      </w:r>
+      <w:r>
+        <w:rPr>
+          <w:b/>
+        </w:rPr>
+        <w:t xml:space="preserve">4 </w:t>
+      </w:r>
+      <w:r>
+        <w:rPr>
+          <w:b/>
+        </w:rPr>
+        <w:t xml:space="preserve">5 </w:t>
+      </w:r>
+      <w:r>
+        <w:rPr>
+          <w:b/>
+        </w:rPr>
+        <w:t>(*)</w:t>
+      </w:r>
+      <w:r>
+        <w:t xml:space="preserve"> </w:t>
+      </w:r>
+      <w:r>
+        <w:t xml:space="preserve">6 </w:t>
+      </w:r>
+      <w:r>
+        <w:t xml:space="preserve">7 </w:t>
+      </w:r>
+      <w:r>
+        <w:t>8</w:t>
+      </w:r>
+    </w:p>
+    <w:p>
+      <w:r>
+        <w:t xml:space="preserve">ANSWER: </w:t>
+      </w:r>
+      <w:r>
+        <w:t>Dardenne</w:t>
+      </w:r>
+      <w:r>
+        <w:t xml:space="preserve"> </w:t>
+      </w:r>
+      <w:r>
+        <w:rPr>
+          <w:b/>
+          <w:u w:val="single"/>
+        </w:rPr>
+        <w:t>brothers</w:t>
+      </w:r>
+      <w:r>
+        <w:rPr>
+          <w:color w:val="666666"/>
+        </w:rPr>
+      </w:r>
+      <w:r>
+        <w:t xml:space="preserve"> [</w:t>
+      </w:r>
+      <w:r>
+        <w:t xml:space="preserve">or </w:t>
+      </w:r>
+      <w:r>
+        <w:t>frères</w:t>
+      </w:r>
+      <w:r>
+        <w:t xml:space="preserve"> </w:t>
+      </w:r>
+      <w:r>
+        <w:rPr>
+          <w:b/>
+          <w:u w:val="single"/>
+        </w:rPr>
+        <w:t>Dardenne</w:t>
+      </w:r>
+      <w:r>
+        <w:t xml:space="preserve">; </w:t>
+      </w:r>
+      <w:r>
+        <w:t xml:space="preserve">or </w:t>
+      </w:r>
+      <w:r>
+        <w:t>Jean-Pierre</w:t>
+      </w:r>
+      <w:r>
+        <w:t xml:space="preserve"> </w:t>
+      </w:r>
+      <w:r>
+        <w:t>and</w:t>
+      </w:r>
+      <w:r>
+        <w:t xml:space="preserve"> </w:t>
+      </w:r>
+      <w:r>
+        <w:t>Luc</w:t>
+      </w:r>
+      <w:r>
+        <w:t xml:space="preserve"> </w:t>
+      </w:r>
+      <w:r>
+        <w:rPr>
+          <w:b/>
+          <w:u w:val="single"/>
+        </w:rPr>
+        <w:t>Dardenne</w:t>
+      </w:r>
+      <w:r>
+        <w:t>]</w:t>
+      </w:r>
+      <w:r>
+        <w:rPr>
+          <w:color w:val="666666"/>
+        </w:rPr>
+        <w:t xml:space="preserve"> (Sources: </w:t>
+      </w:r>
+      <w:r>
+        <w:rPr>
+          <w:i/>
+          <w:color w:val="666666"/>
+        </w:rPr>
+        <w:t>The Child</w:t>
+      </w:r>
+      <w:r>
+        <w:rPr>
+          <w:color w:val="666666"/>
+        </w:rPr>
+        <w:t xml:space="preserve">; </w:t>
+      </w:r>
+      <w:r>
+        <w:rPr>
+          <w:i/>
+          <w:color w:val="666666"/>
+        </w:rPr>
+        <w:t>Two Days, One Night</w:t>
+      </w:r>
+      <w:r>
+        <w:rPr>
+          <w:color w:val="666666"/>
+        </w:rPr>
+        <w:t xml:space="preserve">; </w:t>
+      </w:r>
+      <w:r>
+        <w:rPr>
+          <w:i/>
+          <w:color w:val="666666"/>
+        </w:rPr>
+        <w:t>The Unknown Girl</w:t>
+      </w:r>
+      <w:r>
+        <w:rPr>
+          <w:color w:val="666666"/>
+        </w:rPr>
+        <w:t xml:space="preserve">; </w:t>
+      </w:r>
+      <w:r>
+        <w:rPr>
+          <w:i/>
+          <w:color w:val="666666"/>
+        </w:rPr>
+        <w:t>Rosetta</w:t>
+      </w:r>
+      <w:r>
+        <w:rPr>
+          <w:color w:val="666666"/>
+        </w:rPr>
+        <w:t xml:space="preserve">; </w:t>
+      </w:r>
+      <w:r>
+        <w:rPr>
+          <w:i/>
+          <w:color w:val="666666"/>
+        </w:rPr>
+        <w:t>The Kid on the Bike</w:t>
+      </w:r>
+      <w:r>
+        <w:rPr>
+          <w:color w:val="666666"/>
+        </w:rPr>
+        <w:t>)</w:t>
+      </w:r>
+    </w:p>
+    <w:p>
+      <w:r>
+        <w:t>&lt;AP, Visual&gt;</w:t>
+      </w:r>
+    </w:p>
+    <w:p/>
+    <w:p>
+      <w:r>
+        <w:t xml:space="preserve">15. </w:t>
+      </w:r>
+      <w:r>
+        <w:rPr>
+          <w:b/>
+          <w:u w:val="single"/>
+        </w:rPr>
+        <w:t xml:space="preserve">1 </w:t>
+      </w:r>
+      <w:r>
+        <w:rPr>
+          <w:b/>
+          <w:u w:val="single"/>
+        </w:rPr>
+        <w:t>(+)</w:t>
+      </w:r>
+      <w:r>
+        <w:t xml:space="preserve"> </w:t>
+      </w:r>
+      <w:r>
+        <w:rPr>
+          <w:b/>
+        </w:rPr>
+        <w:t xml:space="preserve">2 </w:t>
+      </w:r>
+      <w:r>
+        <w:rPr>
+          <w:b/>
+        </w:rPr>
+        <w:t xml:space="preserve">3 </w:t>
+      </w:r>
+      <w:r>
+        <w:rPr>
+          <w:b/>
+        </w:rPr>
+        <w:t xml:space="preserve">4 </w:t>
+      </w:r>
+      <w:r>
+        <w:rPr>
+          <w:b/>
+        </w:rPr>
+        <w:t>(*)</w:t>
+      </w:r>
+      <w:r>
+        <w:t xml:space="preserve"> </w:t>
+      </w:r>
+      <w:r>
+        <w:t xml:space="preserve">5 </w:t>
+      </w:r>
+      <w:r>
+        <w:t xml:space="preserve">6 </w:t>
+      </w:r>
+      <w:r>
+        <w:t xml:space="preserve">7 </w:t>
+      </w:r>
+      <w:r>
+        <w:t>8</w:t>
+      </w:r>
+    </w:p>
+    <w:p>
+      <w:r>
+        <w:t xml:space="preserve">ANSWER: </w:t>
+      </w:r>
+      <w:r>
+        <w:t xml:space="preserve">The </w:t>
+      </w:r>
+      <w:r>
+        <w:rPr>
+          <w:b/>
+          <w:u w:val="single"/>
+        </w:rPr>
+        <w:t>Killing of a X</w:t>
+      </w:r>
+      <w:r>
+        <w:rPr>
+          <w:color w:val="666666"/>
+        </w:rPr>
+      </w:r>
+      <w:r>
+        <w:t xml:space="preserve"> [</w:t>
+      </w:r>
+      <w:r>
+        <w:t xml:space="preserve">or </w:t>
+      </w:r>
+      <w:r>
+        <w:t xml:space="preserve">The </w:t>
+      </w:r>
+      <w:r>
+        <w:rPr>
+          <w:b/>
+          <w:u w:val="single"/>
+        </w:rPr>
+        <w:t>Killing of a Chinese Bookie</w:t>
+      </w:r>
+      <w:r>
+        <w:t xml:space="preserve">; </w:t>
+      </w:r>
+      <w:r>
+        <w:t xml:space="preserve">or </w:t>
+      </w:r>
+      <w:r>
+        <w:t xml:space="preserve">The </w:t>
+      </w:r>
+      <w:r>
+        <w:rPr>
+          <w:b/>
+          <w:u w:val="single"/>
+        </w:rPr>
+        <w:t>Killing of a Sacred Deer</w:t>
+      </w:r>
+      <w:r>
+        <w:t>]</w:t>
+      </w:r>
+      <w:r>
+        <w:rPr>
+          <w:color w:val="666666"/>
+        </w:rPr>
+        <w:t xml:space="preserve"> (Sources: </w:t>
+      </w:r>
+      <w:r>
+        <w:rPr>
+          <w:i/>
+          <w:color w:val="666666"/>
+        </w:rPr>
+        <w:t>The Killing of a Chinese Bookie</w:t>
+      </w:r>
+      <w:r>
+        <w:rPr>
+          <w:color w:val="666666"/>
+        </w:rPr>
+        <w:t xml:space="preserve"> - dir. John Cassavetes</w:t>
+      </w:r>
+      <w:r>
+        <w:rPr>
+          <w:color w:val="666666"/>
+        </w:rPr>
+        <w:t xml:space="preserve">; </w:t>
+      </w:r>
+      <w:r>
+        <w:rPr>
+          <w:i/>
+          <w:color w:val="666666"/>
+        </w:rPr>
+        <w:t>The Killing of a Sacred Deer</w:t>
+      </w:r>
+      <w:r>
+        <w:rPr>
+          <w:color w:val="666666"/>
+        </w:rPr>
+        <w:t xml:space="preserve"> - dir. Yorgos Lanthimos</w:t>
+      </w:r>
+      <w:r>
+        <w:rPr>
+          <w:color w:val="666666"/>
+        </w:rPr>
+        <w:t>)</w:t>
+      </w:r>
+    </w:p>
+    <w:p>
+      <w:r>
+        <w:t>&lt;AP, Visual&gt;</w:t>
+      </w:r>
+    </w:p>
+    <w:p/>
+    <w:p>
+      <w:r>
+        <w:t xml:space="preserve">16. </w:t>
+      </w:r>
+      <w:r>
+        <w:rPr>
+          <w:b/>
+          <w:u w:val="single"/>
+        </w:rPr>
+        <w:t xml:space="preserve">1 </w:t>
+      </w:r>
+      <w:r>
+        <w:rPr>
+          <w:b/>
+          <w:u w:val="single"/>
+        </w:rPr>
+        <w:t>(+)</w:t>
+      </w:r>
+      <w:r>
+        <w:t xml:space="preserve"> </w:t>
+      </w:r>
+      <w:r>
+        <w:rPr>
+          <w:b/>
+        </w:rPr>
+        <w:t xml:space="preserve">2 </w:t>
+      </w:r>
+      <w:r>
+        <w:rPr>
+          <w:b/>
+        </w:rPr>
+        <w:t xml:space="preserve">3 </w:t>
+      </w:r>
+      <w:r>
+        <w:rPr>
+          <w:b/>
+        </w:rPr>
+        <w:t xml:space="preserve">4 </w:t>
+      </w:r>
+      <w:r>
+        <w:rPr>
+          <w:b/>
+        </w:rPr>
+        <w:t>(*)</w:t>
+      </w:r>
+      <w:r>
+        <w:t xml:space="preserve"> </w:t>
+      </w:r>
+      <w:r>
+        <w:t xml:space="preserve">5 </w:t>
+      </w:r>
+      <w:r>
+        <w:t xml:space="preserve">6 </w:t>
+      </w:r>
+      <w:r>
+        <w:t xml:space="preserve">7 </w:t>
+      </w:r>
+      <w:r>
+        <w:t>8</w:t>
+      </w:r>
+    </w:p>
+    <w:p>
+      <w:r>
+        <w:t xml:space="preserve">ANSWER: </w:t>
+      </w:r>
+      <w:r>
+        <w:rPr>
+          <w:i/>
+        </w:rPr>
+      </w:r>
+      <w:r>
+        <w:rPr>
+          <w:b/>
+          <w:i/>
+          <w:u w:val="single"/>
+        </w:rPr>
+        <w:t>Minority Report</w:t>
+      </w:r>
+      <w:r>
+        <w:rPr>
+          <w:color w:val="666666"/>
+        </w:rPr>
+      </w:r>
+      <w:r>
+        <w:rPr>
+          <w:color w:val="666666"/>
+        </w:rPr>
+        <w:t xml:space="preserve"> (dir. Steven Spielberg)</w:t>
+      </w:r>
+    </w:p>
+    <w:p>
+      <w:r>
+        <w:t>&lt;AP, Visual&gt;</w:t>
+      </w:r>
+    </w:p>
+    <w:p/>
+    <w:p>
+      <w:r>
+        <w:t xml:space="preserve">17. </w:t>
+      </w:r>
+      <w:r>
+        <w:rPr>
+          <w:b/>
+          <w:u w:val="single"/>
+        </w:rPr>
+        <w:t xml:space="preserve">1 </w:t>
+      </w:r>
+      <w:r>
+        <w:rPr>
+          <w:b/>
+          <w:u w:val="single"/>
+        </w:rPr>
+        <w:t>(+)</w:t>
+      </w:r>
+      <w:r>
+        <w:t xml:space="preserve"> </w:t>
+      </w:r>
+      <w:r>
+        <w:rPr>
+          <w:b/>
+        </w:rPr>
+        <w:t xml:space="preserve">2 </w:t>
+      </w:r>
+      <w:r>
+        <w:rPr>
+          <w:b/>
+        </w:rPr>
+        <w:t xml:space="preserve">3 </w:t>
+      </w:r>
+      <w:r>
+        <w:rPr>
+          <w:b/>
+        </w:rPr>
+        <w:t xml:space="preserve">4 </w:t>
+      </w:r>
+      <w:r>
+        <w:rPr>
+          <w:b/>
+        </w:rPr>
+        <w:t>(*)</w:t>
+      </w:r>
+      <w:r>
+        <w:t xml:space="preserve"> </w:t>
+      </w:r>
+      <w:r>
+        <w:t xml:space="preserve">5 </w:t>
+      </w:r>
+      <w:r>
+        <w:t xml:space="preserve">6 </w:t>
+      </w:r>
+      <w:r>
+        <w:t xml:space="preserve">7 </w:t>
+      </w:r>
+      <w:r>
+        <w:t>8</w:t>
+      </w:r>
+    </w:p>
+    <w:p>
+      <w:r>
+        <w:t xml:space="preserve">ANSWER: </w:t>
+      </w:r>
+      <w:r>
+        <w:rPr>
+          <w:i/>
+        </w:rPr>
+      </w:r>
+      <w:r>
+        <w:rPr>
+          <w:b/>
+          <w:i/>
+          <w:u w:val="single"/>
+        </w:rPr>
+        <w:t>Unforgiven</w:t>
+      </w:r>
+      <w:r>
+        <w:rPr>
+          <w:color w:val="666666"/>
+        </w:rPr>
+      </w:r>
+      <w:r>
+        <w:rPr>
+          <w:color w:val="666666"/>
+        </w:rPr>
+        <w:t xml:space="preserve"> (dir. Clint Eastwood)</w:t>
+      </w:r>
+    </w:p>
+    <w:p>
+      <w:r>
+        <w:t>&lt;AP, Visual&gt;</w:t>
+      </w:r>
+    </w:p>
+    <w:p/>
+    <w:p>
+      <w:r>
+        <w:t xml:space="preserve">18. </w:t>
+      </w:r>
+      <w:r>
+        <w:rPr>
+          <w:b/>
+          <w:u w:val="single"/>
+        </w:rPr>
+        <w:t xml:space="preserve">1 </w:t>
+      </w:r>
+      <w:r>
+        <w:rPr>
+          <w:b/>
+          <w:u w:val="single"/>
+        </w:rPr>
+        <w:t>(+)</w:t>
+      </w:r>
+      <w:r>
+        <w:t xml:space="preserve"> </w:t>
+      </w:r>
+      <w:r>
+        <w:rPr>
+          <w:b/>
+        </w:rPr>
+        <w:t xml:space="preserve">2 </w:t>
+      </w:r>
+      <w:r>
+        <w:rPr>
+          <w:b/>
+        </w:rPr>
+        <w:t xml:space="preserve">3 </w:t>
+      </w:r>
+      <w:r>
+        <w:rPr>
+          <w:b/>
+        </w:rPr>
+        <w:t xml:space="preserve">4 </w:t>
+      </w:r>
+      <w:r>
+        <w:rPr>
+          <w:b/>
+        </w:rPr>
+        <w:t>(*)</w:t>
+      </w:r>
+      <w:r>
+        <w:t xml:space="preserve"> </w:t>
+      </w:r>
+      <w:r>
+        <w:t xml:space="preserve">5 </w:t>
+      </w:r>
+      <w:r>
+        <w:t xml:space="preserve">6 </w:t>
+      </w:r>
+      <w:r>
+        <w:t xml:space="preserve">7 </w:t>
+      </w:r>
+      <w:r>
+        <w:t>8</w:t>
+      </w:r>
+    </w:p>
+    <w:p>
+      <w:r>
+        <w:t xml:space="preserve">ANSWER: </w:t>
+      </w:r>
       <w:r/>
       <w:r>
+        <w:rPr>
+          <w:b/>
+          <w:u w:val="single"/>
+        </w:rPr>
+        <w:t>doubles</w:t>
+      </w:r>
+      <w:r>
+        <w:rPr>
+          <w:color w:val="666666"/>
+        </w:rPr>
+      </w:r>
+      <w:r>
         <w:t xml:space="preserve"> [</w:t>
       </w:r>
       <w:r>
+        <w:t xml:space="preserve">accept </w:t>
+      </w:r>
+      <w:r/>
+      <w:r>
+        <w:rPr>
+          <w:b/>
+          <w:u w:val="single"/>
+        </w:rPr>
+        <w:t>any answer describing an exact double or replica of the protagonist</w:t>
+      </w:r>
+      <w:r>
+        <w:t xml:space="preserve">; </w:t>
+      </w:r>
+      <w:r>
+        <w:t xml:space="preserve">reject </w:t>
+      </w:r>
+      <w:r/>
+      <w:r>
+        <w:t>answers describing “clones” or “twins”</w:t>
+      </w:r>
+      <w:r>
+        <w:t>]</w:t>
+      </w:r>
+      <w:r>
+        <w:rPr>
+          <w:color w:val="666666"/>
+        </w:rPr>
+        <w:t xml:space="preserve"> (Sources: </w:t>
+      </w:r>
+      <w:r>
+        <w:rPr>
+          <w:i/>
+          <w:color w:val="666666"/>
+        </w:rPr>
+        <w:t>The Double</w:t>
+      </w:r>
+      <w:r>
+        <w:rPr>
+          <w:color w:val="666666"/>
+        </w:rPr>
+        <w:t xml:space="preserve"> - dir. Richard Ayoade</w:t>
+      </w:r>
+      <w:r>
+        <w:rPr>
+          <w:color w:val="666666"/>
+        </w:rPr>
+        <w:t xml:space="preserve">; </w:t>
+      </w:r>
+      <w:r>
+        <w:rPr>
+          <w:i/>
+          <w:color w:val="666666"/>
+        </w:rPr>
+        <w:t>Enemy</w:t>
+      </w:r>
+      <w:r>
+        <w:rPr>
+          <w:color w:val="666666"/>
+        </w:rPr>
+        <w:t xml:space="preserve"> - dir. Denis Villeneuve</w:t>
+      </w:r>
+      <w:r>
+        <w:rPr>
+          <w:color w:val="666666"/>
+        </w:rPr>
+        <w:t>)</w:t>
+      </w:r>
+    </w:p>
+    <w:p>
+      <w:r>
+        <w:t>&lt;AP, Visual&gt;</w:t>
+      </w:r>
+    </w:p>
+    <w:p/>
+    <w:p>
+      <w:r>
+        <w:t xml:space="preserve">19. </w:t>
+      </w:r>
+      <w:r>
+        <w:rPr>
+          <w:b/>
+          <w:u w:val="single"/>
+        </w:rPr>
+        <w:t xml:space="preserve">1 </w:t>
+      </w:r>
+      <w:r>
+        <w:rPr>
+          <w:b/>
+          <w:u w:val="single"/>
+        </w:rPr>
+        <w:t>(+)</w:t>
+      </w:r>
+      <w:r>
+        <w:t xml:space="preserve"> </w:t>
+      </w:r>
+      <w:r>
+        <w:rPr>
+          <w:b/>
+        </w:rPr>
+        <w:t xml:space="preserve">2 </w:t>
+      </w:r>
+      <w:r>
+        <w:rPr>
+          <w:b/>
+        </w:rPr>
+        <w:t xml:space="preserve">3 </w:t>
+      </w:r>
+      <w:r>
+        <w:rPr>
+          <w:b/>
+        </w:rPr>
+        <w:t xml:space="preserve">4 </w:t>
+      </w:r>
+      <w:r>
+        <w:rPr>
+          <w:b/>
+        </w:rPr>
+        <w:t>(*)</w:t>
+      </w:r>
+      <w:r>
+        <w:t xml:space="preserve"> </w:t>
+      </w:r>
+      <w:r>
+        <w:t xml:space="preserve">5 </w:t>
+      </w:r>
+      <w:r>
+        <w:t xml:space="preserve">6 </w:t>
+      </w:r>
+      <w:r>
+        <w:t xml:space="preserve">7 </w:t>
+      </w:r>
+      <w:r>
+        <w:t>8</w:t>
+      </w:r>
+    </w:p>
+    <w:p>
+      <w:r>
+        <w:t xml:space="preserve">ANSWER: </w:t>
+      </w:r>
+      <w:r/>
+      <w:r>
+        <w:rPr>
+          <w:b/>
+          <w:u w:val="single"/>
+        </w:rPr>
+        <w:t>story</w:t>
+      </w:r>
+      <w:r>
+        <w:rPr>
+          <w:color w:val="666666"/>
+        </w:rPr>
+      </w:r>
+      <w:r>
+        <w:t xml:space="preserve"> [</w:t>
+      </w:r>
+      <w:r>
         <w:t xml:space="preserve">or </w:t>
       </w:r>
-      <w:r>
-        <w:rPr>
-          <w:i/>
-        </w:rPr>
-      </w:r>
-      <w:r>
-        <w:rPr>
-          <w:b/>
-          <w:i/>
-          <w:u w:val="single"/>
-        </w:rPr>
-        <w:t>Der Himmel über Berlin</w:t>
+      <w:r/>
+      <w:r>
+        <w:rPr>
+          <w:b/>
+          <w:u w:val="single"/>
+        </w:rPr>
+        <w:t>gùshì</w:t>
+      </w:r>
+      <w:r>
+        <w:t xml:space="preserve">; </w:t>
+      </w:r>
+      <w:r>
+        <w:t xml:space="preserve">or </w:t>
+      </w:r>
+      <w:r/>
+      <w:r>
+        <w:rPr>
+          <w:b/>
+          <w:u w:val="single"/>
+        </w:rPr>
+        <w:t>monogatari</w:t>
+      </w:r>
+      <w:r>
+        <w:t xml:space="preserve">; </w:t>
+      </w:r>
+      <w:r>
+        <w:t xml:space="preserve">accept </w:t>
+      </w:r>
+      <w:r/>
+      <w:r>
+        <w:rPr>
+          <w:b/>
+          <w:u w:val="single"/>
+        </w:rPr>
+        <w:t>Police Story</w:t>
+      </w:r>
+      <w:r>
+        <w:t xml:space="preserve">; </w:t>
+      </w:r>
+      <w:r>
+        <w:t xml:space="preserve">accept </w:t>
+      </w:r>
+      <w:r/>
+      <w:r>
+        <w:rPr>
+          <w:b/>
+          <w:u w:val="single"/>
+        </w:rPr>
+        <w:t>Tokyo Story</w:t>
       </w:r>
       <w:r>
         <w:t>]</w:t>
       </w:r>
       <w:r>
-        <w:t xml:space="preserve"> (dir. Wim Wenders)</w:t>
+        <w:rPr>
+          <w:color w:val="666666"/>
+        </w:rPr>
+        <w:t xml:space="preserve"> (Sources: </w:t>
+      </w:r>
+      <w:r>
+        <w:rPr>
+          <w:i/>
+          <w:color w:val="666666"/>
+        </w:rPr>
+        <w:t>Police Story</w:t>
+      </w:r>
+      <w:r>
+        <w:rPr>
+          <w:color w:val="666666"/>
+        </w:rPr>
+        <w:t xml:space="preserve"> - dir. Jackie Chan</w:t>
+      </w:r>
+      <w:r>
+        <w:rPr>
+          <w:color w:val="666666"/>
+        </w:rPr>
+        <w:t xml:space="preserve">; </w:t>
+      </w:r>
+      <w:r>
+        <w:rPr>
+          <w:i/>
+          <w:color w:val="666666"/>
+        </w:rPr>
+        <w:t>Tokyo Story</w:t>
+      </w:r>
+      <w:r>
+        <w:rPr>
+          <w:color w:val="666666"/>
+        </w:rPr>
+        <w:t xml:space="preserve"> - dir. Yasujirō Ozu</w:t>
+      </w:r>
+      <w:r>
+        <w:rPr>
+          <w:color w:val="666666"/>
+        </w:rPr>
+        <w:t>)</w:t>
       </w:r>
     </w:p>
     <w:p>
@@ -1414,7 +2590,7 @@
     <w:p/>
     <w:p>
       <w:r>
-        <w:t xml:space="preserve">12. </w:t>
+        <w:t xml:space="preserve">20. </w:t>
       </w:r>
       <w:r>
         <w:rPr>
@@ -1455,18 +2631,15 @@
         <w:rPr>
           <w:b/>
         </w:rPr>
+        <w:t>(*)</w:t>
+      </w:r>
+      <w:r>
+        <w:t xml:space="preserve"> </w:t>
+      </w:r>
+      <w:r>
         <w:t xml:space="preserve">5 </w:t>
       </w:r>
       <w:r>
-        <w:rPr>
-          <w:b/>
-        </w:rPr>
-        <w:t>(*)</w:t>
-      </w:r>
-      <w:r>
-        <w:t xml:space="preserve"> </w:t>
-      </w:r>
-      <w:r>
         <w:t xml:space="preserve">6 </w:t>
       </w:r>
       <w:r>
@@ -1480,1120 +2653,102 @@
       <w:r>
         <w:t xml:space="preserve">ANSWER: </w:t>
       </w:r>
-      <w:r>
-        <w:rPr>
-          <w:i/>
-        </w:rPr>
-      </w:r>
-      <w:r>
-        <w:rPr>
-          <w:b/>
-          <w:i/>
-          <w:u w:val="single"/>
-        </w:rPr>
-        <w:t>Secrets &amp; Lies</w:t>
-      </w:r>
       <w:r/>
       <w:r>
-        <w:t xml:space="preserve"> (dir. Mike Leigh)</w:t>
-      </w:r>
-    </w:p>
-    <w:p>
-      <w:r>
-        <w:t>&lt;AP, Visual&gt;</w:t>
-      </w:r>
-    </w:p>
-    <w:p/>
-    <w:p>
-      <w:r>
-        <w:t xml:space="preserve">13. </w:t>
-      </w:r>
-      <w:r>
-        <w:rPr>
-          <w:b/>
-          <w:u w:val="single"/>
-        </w:rPr>
-        <w:t xml:space="preserve">1 </w:t>
-      </w:r>
-      <w:r>
-        <w:rPr>
-          <w:b/>
-          <w:u w:val="single"/>
-        </w:rPr>
-        <w:t>(+)</w:t>
-      </w:r>
-      <w:r>
-        <w:t xml:space="preserve"> </w:t>
-      </w:r>
-      <w:r>
-        <w:rPr>
-          <w:b/>
-        </w:rPr>
-        <w:t xml:space="preserve">2 </w:t>
-      </w:r>
-      <w:r>
-        <w:rPr>
-          <w:b/>
-        </w:rPr>
-        <w:t xml:space="preserve">3 </w:t>
-      </w:r>
-      <w:r>
-        <w:rPr>
-          <w:b/>
-        </w:rPr>
-        <w:t xml:space="preserve">4 </w:t>
-      </w:r>
-      <w:r>
-        <w:rPr>
-          <w:b/>
-        </w:rPr>
-        <w:t>(*)</w:t>
-      </w:r>
-      <w:r>
-        <w:t xml:space="preserve"> </w:t>
-      </w:r>
-      <w:r>
-        <w:t xml:space="preserve">5 </w:t>
-      </w:r>
-      <w:r>
-        <w:t xml:space="preserve">6 </w:t>
-      </w:r>
-      <w:r>
-        <w:t xml:space="preserve">7 </w:t>
-      </w:r>
-      <w:r>
-        <w:t>8</w:t>
-      </w:r>
-    </w:p>
-    <w:p>
-      <w:r>
-        <w:t xml:space="preserve">ANSWER: </w:t>
-      </w:r>
-      <w:r>
-        <w:t>Sam</w:t>
-      </w:r>
-      <w:r>
-        <w:t xml:space="preserve"> </w:t>
-      </w:r>
-      <w:r>
-        <w:rPr>
-          <w:b/>
-          <w:u w:val="single"/>
-        </w:rPr>
-        <w:t>Peckinpah</w:t>
+        <w:rPr>
+          <w:b/>
+          <w:u w:val="single"/>
+        </w:rPr>
+        <w:t>Jesus Christ</w:t>
+      </w:r>
+      <w:r>
+        <w:rPr>
+          <w:color w:val="666666"/>
+        </w:rPr>
+      </w:r>
+      <w:r>
+        <w:t xml:space="preserve"> [</w:t>
+      </w:r>
+      <w:r>
+        <w:t xml:space="preserve">or </w:t>
       </w:r>
       <w:r/>
       <w:r>
-        <w:t xml:space="preserve"> [</w:t>
+        <w:rPr>
+          <w:b/>
+          <w:u w:val="single"/>
+        </w:rPr>
+        <w:t>Christ</w:t>
+      </w:r>
+      <w:r>
+        <w:t xml:space="preserve">; </w:t>
       </w:r>
       <w:r>
         <w:t xml:space="preserve">or </w:t>
       </w:r>
-      <w:r>
-        <w:t>David</w:t>
-      </w:r>
-      <w:r>
-        <w:t xml:space="preserve"> </w:t>
-      </w:r>
-      <w:r>
-        <w:t>Samuel</w:t>
-      </w:r>
-      <w:r>
-        <w:t xml:space="preserve"> </w:t>
-      </w:r>
-      <w:r>
-        <w:rPr>
-          <w:b/>
-          <w:u w:val="single"/>
-        </w:rPr>
-        <w:t>Peckinpah</w:t>
+      <w:r/>
+      <w:r>
+        <w:rPr>
+          <w:b/>
+          <w:u w:val="single"/>
+        </w:rPr>
+        <w:t>Jesus of Nazareth</w:t>
+      </w:r>
+      <w:r>
+        <w:t xml:space="preserve">; </w:t>
+      </w:r>
+      <w:r>
+        <w:t xml:space="preserve">reject </w:t>
+      </w:r>
+      <w:r/>
+      <w:r>
+        <w:t>“God”</w:t>
       </w:r>
       <w:r>
         <w:t>]</w:t>
       </w:r>
       <w:r>
+        <w:rPr>
+          <w:color w:val="666666"/>
+        </w:rPr>
         <w:t xml:space="preserve"> (Sources: </w:t>
       </w:r>
       <w:r>
         <w:rPr>
           <w:i/>
-        </w:rPr>
-        <w:t>Straw Dogs</w:t>
-      </w:r>
-      <w:r>
+          <w:color w:val="666666"/>
+        </w:rPr>
+        <w:t>The Last Temptation of Christ</w:t>
+      </w:r>
+      <w:r>
+        <w:rPr>
+          <w:color w:val="666666"/>
+        </w:rPr>
+        <w:t xml:space="preserve"> - dir. Martin Scorsese</w:t>
+      </w:r>
+      <w:r>
+        <w:rPr>
+          <w:color w:val="666666"/>
+        </w:rPr>
         <w:t xml:space="preserve">; </w:t>
       </w:r>
       <w:r>
         <w:rPr>
           <w:i/>
-        </w:rPr>
-        <w:t>The Wild Bunch</w:t>
-      </w:r>
-      <w:r>
-        <w:t>)</w:t>
-      </w:r>
-    </w:p>
-    <w:p>
-      <w:r>
-        <w:t>&lt;AP, Visual&gt;</w:t>
-      </w:r>
-    </w:p>
-    <w:p/>
-    <w:p>
-      <w:r>
-        <w:t xml:space="preserve">14. </w:t>
-      </w:r>
-      <w:r>
-        <w:rPr>
-          <w:b/>
-          <w:u w:val="single"/>
-        </w:rPr>
-        <w:t xml:space="preserve">1 </w:t>
-      </w:r>
-      <w:r>
-        <w:rPr>
-          <w:b/>
-          <w:u w:val="single"/>
-        </w:rPr>
-        <w:t>(+)</w:t>
-      </w:r>
-      <w:r>
-        <w:t xml:space="preserve"> </w:t>
-      </w:r>
-      <w:r>
-        <w:rPr>
-          <w:b/>
-        </w:rPr>
-        <w:t xml:space="preserve">2 </w:t>
-      </w:r>
-      <w:r>
-        <w:rPr>
-          <w:b/>
-        </w:rPr>
-        <w:t xml:space="preserve">3 </w:t>
-      </w:r>
-      <w:r>
-        <w:rPr>
-          <w:b/>
-        </w:rPr>
-        <w:t xml:space="preserve">4 </w:t>
-      </w:r>
-      <w:r>
-        <w:rPr>
-          <w:b/>
-        </w:rPr>
-        <w:t xml:space="preserve">5 </w:t>
-      </w:r>
-      <w:r>
-        <w:rPr>
-          <w:b/>
-        </w:rPr>
-        <w:t>(*)</w:t>
-      </w:r>
-      <w:r>
-        <w:t xml:space="preserve"> </w:t>
-      </w:r>
-      <w:r>
-        <w:t xml:space="preserve">6 </w:t>
-      </w:r>
-      <w:r>
-        <w:t xml:space="preserve">7 </w:t>
-      </w:r>
-      <w:r>
-        <w:t>8</w:t>
-      </w:r>
-    </w:p>
-    <w:p>
-      <w:r>
-        <w:t xml:space="preserve">ANSWER: </w:t>
-      </w:r>
-      <w:r>
-        <w:t>Dardenne</w:t>
-      </w:r>
-      <w:r>
-        <w:t xml:space="preserve"> </w:t>
-      </w:r>
-      <w:r>
-        <w:rPr>
-          <w:b/>
-          <w:u w:val="single"/>
-        </w:rPr>
-        <w:t>brothers</w:t>
-      </w:r>
-      <w:r/>
-      <w:r>
-        <w:t xml:space="preserve"> [</w:t>
-      </w:r>
-      <w:r>
-        <w:t xml:space="preserve">or </w:t>
-      </w:r>
-      <w:r>
-        <w:t>frères</w:t>
-      </w:r>
-      <w:r>
-        <w:t xml:space="preserve"> </w:t>
-      </w:r>
-      <w:r>
-        <w:rPr>
-          <w:b/>
-          <w:u w:val="single"/>
-        </w:rPr>
-        <w:t>Dardenne</w:t>
-      </w:r>
-      <w:r>
-        <w:t xml:space="preserve">; </w:t>
-      </w:r>
-      <w:r>
-        <w:t xml:space="preserve">or </w:t>
-      </w:r>
-      <w:r>
-        <w:t>Jean-Pierre</w:t>
-      </w:r>
-      <w:r>
-        <w:t xml:space="preserve"> </w:t>
-      </w:r>
-      <w:r>
-        <w:t>and</w:t>
-      </w:r>
-      <w:r>
-        <w:t xml:space="preserve"> </w:t>
-      </w:r>
-      <w:r>
-        <w:t>Luc</w:t>
-      </w:r>
-      <w:r>
-        <w:t xml:space="preserve"> </w:t>
-      </w:r>
-      <w:r>
-        <w:rPr>
-          <w:b/>
-          <w:u w:val="single"/>
-        </w:rPr>
-        <w:t>Dardenne</w:t>
-      </w:r>
-      <w:r>
-        <w:t>]</w:t>
-      </w:r>
-      <w:r>
-        <w:t xml:space="preserve"> (Sources: </w:t>
-      </w:r>
-      <w:r>
-        <w:rPr>
-          <w:i/>
-        </w:rPr>
-        <w:t>The Child</w:t>
-      </w:r>
-      <w:r>
-        <w:t xml:space="preserve">; </w:t>
-      </w:r>
-      <w:r>
-        <w:rPr>
-          <w:i/>
-        </w:rPr>
-        <w:t>Two Days, One Night</w:t>
-      </w:r>
-      <w:r>
-        <w:t xml:space="preserve">; </w:t>
-      </w:r>
-      <w:r>
-        <w:rPr>
-          <w:i/>
-        </w:rPr>
-        <w:t>The Unknown Girl</w:t>
-      </w:r>
-      <w:r>
-        <w:t xml:space="preserve">; </w:t>
-      </w:r>
-      <w:r>
-        <w:rPr>
-          <w:i/>
-        </w:rPr>
-        <w:t>Rosetta</w:t>
-      </w:r>
-      <w:r>
-        <w:t xml:space="preserve">; </w:t>
-      </w:r>
-      <w:r>
-        <w:rPr>
-          <w:i/>
-        </w:rPr>
-        <w:t>The Kid on the Bike</w:t>
-      </w:r>
-      <w:r>
-        <w:t>)</w:t>
-      </w:r>
-    </w:p>
-    <w:p>
-      <w:r>
-        <w:t>&lt;AP, Visual&gt;</w:t>
-      </w:r>
-    </w:p>
-    <w:p/>
-    <w:p>
-      <w:r>
-        <w:t xml:space="preserve">15. </w:t>
-      </w:r>
-      <w:r>
-        <w:rPr>
-          <w:b/>
-          <w:u w:val="single"/>
-        </w:rPr>
-        <w:t xml:space="preserve">1 </w:t>
-      </w:r>
-      <w:r>
-        <w:rPr>
-          <w:b/>
-          <w:u w:val="single"/>
-        </w:rPr>
-        <w:t>(+)</w:t>
-      </w:r>
-      <w:r>
-        <w:t xml:space="preserve"> </w:t>
-      </w:r>
-      <w:r>
-        <w:rPr>
-          <w:b/>
-        </w:rPr>
-        <w:t xml:space="preserve">2 </w:t>
-      </w:r>
-      <w:r>
-        <w:rPr>
-          <w:b/>
-        </w:rPr>
-        <w:t xml:space="preserve">3 </w:t>
-      </w:r>
-      <w:r>
-        <w:rPr>
-          <w:b/>
-        </w:rPr>
-        <w:t xml:space="preserve">4 </w:t>
-      </w:r>
-      <w:r>
-        <w:rPr>
-          <w:b/>
-        </w:rPr>
-        <w:t>(*)</w:t>
-      </w:r>
-      <w:r>
-        <w:t xml:space="preserve"> </w:t>
-      </w:r>
-      <w:r>
-        <w:t xml:space="preserve">5 </w:t>
-      </w:r>
-      <w:r>
-        <w:t xml:space="preserve">6 </w:t>
-      </w:r>
-      <w:r>
-        <w:t xml:space="preserve">7 </w:t>
-      </w:r>
-      <w:r>
-        <w:t>8</w:t>
-      </w:r>
-    </w:p>
-    <w:p>
-      <w:r>
-        <w:t xml:space="preserve">ANSWER: </w:t>
-      </w:r>
-      <w:r>
-        <w:t xml:space="preserve">The </w:t>
-      </w:r>
-      <w:r>
-        <w:rPr>
-          <w:b/>
-          <w:u w:val="single"/>
-        </w:rPr>
-        <w:t>Killing of a X</w:t>
-      </w:r>
-      <w:r/>
-      <w:r>
-        <w:t xml:space="preserve"> [</w:t>
-      </w:r>
-      <w:r>
-        <w:t xml:space="preserve">or </w:t>
-      </w:r>
-      <w:r>
-        <w:t xml:space="preserve">The </w:t>
-      </w:r>
-      <w:r>
-        <w:rPr>
-          <w:b/>
-          <w:u w:val="single"/>
-        </w:rPr>
-        <w:t>Killing of a Chinese Bookie</w:t>
-      </w:r>
-      <w:r>
-        <w:t xml:space="preserve">; </w:t>
-      </w:r>
-      <w:r>
-        <w:t xml:space="preserve">or </w:t>
-      </w:r>
-      <w:r>
-        <w:t xml:space="preserve">The </w:t>
-      </w:r>
-      <w:r>
-        <w:rPr>
-          <w:b/>
-          <w:u w:val="single"/>
-        </w:rPr>
-        <w:t>Killing of a Sacred Deer</w:t>
-      </w:r>
-      <w:r>
-        <w:t>]</w:t>
-      </w:r>
-      <w:r>
-        <w:t xml:space="preserve"> (Sources: </w:t>
-      </w:r>
-      <w:r>
-        <w:rPr>
-          <w:i/>
-        </w:rPr>
-        <w:t>The Killing of a Chinese Bookie</w:t>
-      </w:r>
-      <w:r>
-        <w:t xml:space="preserve"> - dir. John Cassavetes</w:t>
-      </w:r>
-      <w:r>
-        <w:t xml:space="preserve">; </w:t>
-      </w:r>
-      <w:r>
-        <w:rPr>
-          <w:i/>
-        </w:rPr>
-        <w:t>The Killing of a Sacred Deer</w:t>
-      </w:r>
-      <w:r>
-        <w:t xml:space="preserve"> - dir. Yorgos Lanthimos</w:t>
-      </w:r>
-      <w:r>
-        <w:t>)</w:t>
-      </w:r>
-    </w:p>
-    <w:p>
-      <w:r>
-        <w:t>&lt;AP, Visual&gt;</w:t>
-      </w:r>
-    </w:p>
-    <w:p/>
-    <w:p>
-      <w:r>
-        <w:t xml:space="preserve">16. </w:t>
-      </w:r>
-      <w:r>
-        <w:rPr>
-          <w:b/>
-          <w:u w:val="single"/>
-        </w:rPr>
-        <w:t xml:space="preserve">1 </w:t>
-      </w:r>
-      <w:r>
-        <w:rPr>
-          <w:b/>
-          <w:u w:val="single"/>
-        </w:rPr>
-        <w:t>(+)</w:t>
-      </w:r>
-      <w:r>
-        <w:t xml:space="preserve"> </w:t>
-      </w:r>
-      <w:r>
-        <w:rPr>
-          <w:b/>
-        </w:rPr>
-        <w:t xml:space="preserve">2 </w:t>
-      </w:r>
-      <w:r>
-        <w:rPr>
-          <w:b/>
-        </w:rPr>
-        <w:t xml:space="preserve">3 </w:t>
-      </w:r>
-      <w:r>
-        <w:rPr>
-          <w:b/>
-        </w:rPr>
-        <w:t xml:space="preserve">4 </w:t>
-      </w:r>
-      <w:r>
-        <w:rPr>
-          <w:b/>
-        </w:rPr>
-        <w:t>(*)</w:t>
-      </w:r>
-      <w:r>
-        <w:t xml:space="preserve"> </w:t>
-      </w:r>
-      <w:r>
-        <w:t xml:space="preserve">5 </w:t>
-      </w:r>
-      <w:r>
-        <w:t xml:space="preserve">6 </w:t>
-      </w:r>
-      <w:r>
-        <w:t xml:space="preserve">7 </w:t>
-      </w:r>
-      <w:r>
-        <w:t>8</w:t>
-      </w:r>
-    </w:p>
-    <w:p>
-      <w:r>
-        <w:t xml:space="preserve">ANSWER: </w:t>
-      </w:r>
-      <w:r>
-        <w:rPr>
-          <w:i/>
-        </w:rPr>
-      </w:r>
-      <w:r>
-        <w:rPr>
-          <w:b/>
-          <w:i/>
-          <w:u w:val="single"/>
-        </w:rPr>
-        <w:t>Minority Report</w:t>
-      </w:r>
-      <w:r/>
-      <w:r>
-        <w:t xml:space="preserve"> (dir. Steven Spielberg)</w:t>
-      </w:r>
-    </w:p>
-    <w:p>
-      <w:r>
-        <w:t>&lt;AP, Visual&gt;</w:t>
-      </w:r>
-    </w:p>
-    <w:p/>
-    <w:p>
-      <w:r>
-        <w:t xml:space="preserve">17. </w:t>
-      </w:r>
-      <w:r>
-        <w:rPr>
-          <w:b/>
-          <w:u w:val="single"/>
-        </w:rPr>
-        <w:t xml:space="preserve">1 </w:t>
-      </w:r>
-      <w:r>
-        <w:rPr>
-          <w:b/>
-          <w:u w:val="single"/>
-        </w:rPr>
-        <w:t>(+)</w:t>
-      </w:r>
-      <w:r>
-        <w:t xml:space="preserve"> </w:t>
-      </w:r>
-      <w:r>
-        <w:rPr>
-          <w:b/>
-        </w:rPr>
-        <w:t xml:space="preserve">2 </w:t>
-      </w:r>
-      <w:r>
-        <w:rPr>
-          <w:b/>
-        </w:rPr>
-        <w:t xml:space="preserve">3 </w:t>
-      </w:r>
-      <w:r>
-        <w:rPr>
-          <w:b/>
-        </w:rPr>
-        <w:t xml:space="preserve">4 </w:t>
-      </w:r>
-      <w:r>
-        <w:rPr>
-          <w:b/>
-        </w:rPr>
-        <w:t>(*)</w:t>
-      </w:r>
-      <w:r>
-        <w:t xml:space="preserve"> </w:t>
-      </w:r>
-      <w:r>
-        <w:t xml:space="preserve">5 </w:t>
-      </w:r>
-      <w:r>
-        <w:t xml:space="preserve">6 </w:t>
-      </w:r>
-      <w:r>
-        <w:t xml:space="preserve">7 </w:t>
-      </w:r>
-      <w:r>
-        <w:t>8</w:t>
-      </w:r>
-    </w:p>
-    <w:p>
-      <w:r>
-        <w:t xml:space="preserve">ANSWER: </w:t>
-      </w:r>
-      <w:r>
-        <w:rPr>
-          <w:i/>
-        </w:rPr>
-      </w:r>
-      <w:r>
-        <w:rPr>
-          <w:b/>
-          <w:i/>
-          <w:u w:val="single"/>
-        </w:rPr>
-        <w:t>Unforgiven</w:t>
-      </w:r>
-      <w:r/>
-      <w:r>
-        <w:t xml:space="preserve"> (dir. Clint Eastwood)</w:t>
-      </w:r>
-    </w:p>
-    <w:p>
-      <w:r>
-        <w:t>&lt;AP, Visual&gt;</w:t>
-      </w:r>
-    </w:p>
-    <w:p/>
-    <w:p>
-      <w:r>
-        <w:t xml:space="preserve">18. </w:t>
-      </w:r>
-      <w:r>
-        <w:rPr>
-          <w:b/>
-          <w:u w:val="single"/>
-        </w:rPr>
-        <w:t xml:space="preserve">1 </w:t>
-      </w:r>
-      <w:r>
-        <w:rPr>
-          <w:b/>
-          <w:u w:val="single"/>
-        </w:rPr>
-        <w:t>(+)</w:t>
-      </w:r>
-      <w:r>
-        <w:t xml:space="preserve"> </w:t>
-      </w:r>
-      <w:r>
-        <w:rPr>
-          <w:b/>
-        </w:rPr>
-        <w:t xml:space="preserve">2 </w:t>
-      </w:r>
-      <w:r>
-        <w:rPr>
-          <w:b/>
-        </w:rPr>
-        <w:t xml:space="preserve">3 </w:t>
-      </w:r>
-      <w:r>
-        <w:rPr>
-          <w:b/>
-        </w:rPr>
-        <w:t xml:space="preserve">4 </w:t>
-      </w:r>
-      <w:r>
-        <w:rPr>
-          <w:b/>
-        </w:rPr>
-        <w:t>(*)</w:t>
-      </w:r>
-      <w:r>
-        <w:t xml:space="preserve"> </w:t>
-      </w:r>
-      <w:r>
-        <w:t xml:space="preserve">5 </w:t>
-      </w:r>
-      <w:r>
-        <w:t xml:space="preserve">6 </w:t>
-      </w:r>
-      <w:r>
-        <w:t xml:space="preserve">7 </w:t>
-      </w:r>
-      <w:r>
-        <w:t>8</w:t>
-      </w:r>
-    </w:p>
-    <w:p>
-      <w:r>
-        <w:t xml:space="preserve">ANSWER: </w:t>
-      </w:r>
-      <w:r/>
-      <w:r>
-        <w:rPr>
-          <w:b/>
-          <w:u w:val="single"/>
-        </w:rPr>
-        <w:t>doubles</w:t>
-      </w:r>
-      <w:r/>
-      <w:r>
-        <w:t xml:space="preserve"> [</w:t>
-      </w:r>
-      <w:r>
-        <w:t xml:space="preserve">accept </w:t>
-      </w:r>
-      <w:r/>
-      <w:r>
-        <w:rPr>
-          <w:b/>
-          <w:u w:val="single"/>
-        </w:rPr>
-        <w:t>any answer describing an exact double or replica of the protagonist</w:t>
-      </w:r>
-      <w:r>
-        <w:t xml:space="preserve">; </w:t>
-      </w:r>
-      <w:r>
-        <w:t xml:space="preserve">reject </w:t>
-      </w:r>
-      <w:r/>
-      <w:r>
-        <w:t>answers describing “clones” or “twins”</w:t>
-      </w:r>
-      <w:r>
-        <w:t>]</w:t>
-      </w:r>
-      <w:r>
-        <w:t xml:space="preserve"> (Sources: </w:t>
-      </w:r>
-      <w:r>
-        <w:rPr>
-          <w:i/>
-        </w:rPr>
-        <w:t>The Double</w:t>
-      </w:r>
-      <w:r>
-        <w:t xml:space="preserve"> - dir. Richard Ayoade</w:t>
-      </w:r>
-      <w:r>
-        <w:t xml:space="preserve">; </w:t>
-      </w:r>
-      <w:r>
-        <w:rPr>
-          <w:i/>
-        </w:rPr>
-        <w:t>Enemy</w:t>
-      </w:r>
-      <w:r>
-        <w:t xml:space="preserve"> - dir. Denis Villeneuve</w:t>
-      </w:r>
-      <w:r>
-        <w:t>)</w:t>
-      </w:r>
-    </w:p>
-    <w:p>
-      <w:r>
-        <w:t>&lt;AP, Visual&gt;</w:t>
-      </w:r>
-    </w:p>
-    <w:p/>
-    <w:p>
-      <w:r>
-        <w:t xml:space="preserve">19. </w:t>
-      </w:r>
-      <w:r>
-        <w:rPr>
-          <w:b/>
-          <w:u w:val="single"/>
-        </w:rPr>
-        <w:t xml:space="preserve">1 </w:t>
-      </w:r>
-      <w:r>
-        <w:rPr>
-          <w:b/>
-          <w:u w:val="single"/>
-        </w:rPr>
-        <w:t>(+)</w:t>
-      </w:r>
-      <w:r>
-        <w:t xml:space="preserve"> </w:t>
-      </w:r>
-      <w:r>
-        <w:rPr>
-          <w:b/>
-        </w:rPr>
-        <w:t xml:space="preserve">2 </w:t>
-      </w:r>
-      <w:r>
-        <w:rPr>
-          <w:b/>
-        </w:rPr>
-        <w:t xml:space="preserve">3 </w:t>
-      </w:r>
-      <w:r>
-        <w:rPr>
-          <w:b/>
-        </w:rPr>
-        <w:t xml:space="preserve">4 </w:t>
-      </w:r>
-      <w:r>
-        <w:rPr>
-          <w:b/>
-        </w:rPr>
-        <w:t>(*)</w:t>
-      </w:r>
-      <w:r>
-        <w:t xml:space="preserve"> </w:t>
-      </w:r>
-      <w:r>
-        <w:t xml:space="preserve">5 </w:t>
-      </w:r>
-      <w:r>
-        <w:t xml:space="preserve">6 </w:t>
-      </w:r>
-      <w:r>
-        <w:t xml:space="preserve">7 </w:t>
-      </w:r>
-      <w:r>
-        <w:t>8</w:t>
-      </w:r>
-    </w:p>
-    <w:p>
-      <w:r>
-        <w:t xml:space="preserve">ANSWER: </w:t>
-      </w:r>
-      <w:r/>
-      <w:r>
-        <w:rPr>
-          <w:b/>
-          <w:u w:val="single"/>
-        </w:rPr>
-        <w:t>story</w:t>
-      </w:r>
-      <w:r/>
-      <w:r>
-        <w:t xml:space="preserve"> [</w:t>
-      </w:r>
-      <w:r>
-        <w:t xml:space="preserve">or </w:t>
-      </w:r>
-      <w:r/>
-      <w:r>
-        <w:rPr>
-          <w:b/>
-          <w:u w:val="single"/>
-        </w:rPr>
-        <w:t>gùshì</w:t>
-      </w:r>
-      <w:r>
-        <w:t xml:space="preserve">; </w:t>
-      </w:r>
-      <w:r>
-        <w:t xml:space="preserve">or </w:t>
-      </w:r>
-      <w:r/>
-      <w:r>
-        <w:rPr>
-          <w:b/>
-          <w:u w:val="single"/>
-        </w:rPr>
-        <w:t>monogatari</w:t>
-      </w:r>
-      <w:r>
-        <w:t xml:space="preserve">; </w:t>
-      </w:r>
-      <w:r>
-        <w:t xml:space="preserve">accept </w:t>
-      </w:r>
-      <w:r/>
-      <w:r>
-        <w:rPr>
-          <w:b/>
-          <w:u w:val="single"/>
-        </w:rPr>
-        <w:t>Police Story</w:t>
-      </w:r>
-      <w:r>
-        <w:t xml:space="preserve">; </w:t>
-      </w:r>
-      <w:r>
-        <w:t xml:space="preserve">accept </w:t>
-      </w:r>
-      <w:r/>
-      <w:r>
-        <w:rPr>
-          <w:b/>
-          <w:u w:val="single"/>
-        </w:rPr>
-        <w:t>Tokyo Story</w:t>
-      </w:r>
-      <w:r>
-        <w:t>]</w:t>
-      </w:r>
-      <w:r>
-        <w:t xml:space="preserve"> (Sources: </w:t>
-      </w:r>
-      <w:r>
-        <w:rPr>
-          <w:i/>
-        </w:rPr>
-        <w:t>Police Story</w:t>
-      </w:r>
-      <w:r>
-        <w:t xml:space="preserve"> - dir. Jackie Chan</w:t>
-      </w:r>
-      <w:r>
-        <w:t xml:space="preserve">; </w:t>
-      </w:r>
-      <w:r>
-        <w:rPr>
-          <w:i/>
-        </w:rPr>
-        <w:t>Tokyo Story</w:t>
-      </w:r>
-      <w:r>
-        <w:t xml:space="preserve"> - dir. Yasujirō Ozu</w:t>
-      </w:r>
-      <w:r>
-        <w:t>)</w:t>
-      </w:r>
-    </w:p>
-    <w:p>
-      <w:r>
-        <w:t>&lt;AP, Visual&gt;</w:t>
-      </w:r>
-    </w:p>
-    <w:p/>
-    <w:p>
-      <w:r>
-        <w:t xml:space="preserve">20. </w:t>
-      </w:r>
-      <w:r>
-        <w:rPr>
-          <w:b/>
-          <w:u w:val="single"/>
-        </w:rPr>
-        <w:t xml:space="preserve">1 </w:t>
-      </w:r>
-      <w:r>
-        <w:rPr>
-          <w:b/>
-          <w:u w:val="single"/>
-        </w:rPr>
-        <w:t>(+)</w:t>
-      </w:r>
-      <w:r>
-        <w:t xml:space="preserve"> </w:t>
-      </w:r>
-      <w:r>
-        <w:rPr>
-          <w:b/>
-        </w:rPr>
-        <w:t xml:space="preserve">2 </w:t>
-      </w:r>
-      <w:r>
-        <w:rPr>
-          <w:b/>
-        </w:rPr>
-        <w:t xml:space="preserve">3 </w:t>
-      </w:r>
-      <w:r>
-        <w:rPr>
-          <w:b/>
-        </w:rPr>
-        <w:t xml:space="preserve">4 </w:t>
-      </w:r>
-      <w:r>
-        <w:rPr>
-          <w:b/>
-        </w:rPr>
-        <w:t>(*)</w:t>
-      </w:r>
-      <w:r>
-        <w:t xml:space="preserve"> </w:t>
-      </w:r>
-      <w:r>
-        <w:t xml:space="preserve">5 </w:t>
-      </w:r>
-      <w:r>
-        <w:t xml:space="preserve">6 </w:t>
-      </w:r>
-      <w:r>
-        <w:t xml:space="preserve">7 </w:t>
-      </w:r>
-      <w:r>
-        <w:t>8</w:t>
-      </w:r>
-    </w:p>
-    <w:p>
-      <w:r>
-        <w:t xml:space="preserve">ANSWER: </w:t>
-      </w:r>
-      <w:r/>
-      <w:r>
-        <w:rPr>
-          <w:b/>
-          <w:u w:val="single"/>
-        </w:rPr>
-        <w:t>Jesus Christ</w:t>
-      </w:r>
-      <w:r/>
-      <w:r>
-        <w:t xml:space="preserve"> [</w:t>
-      </w:r>
-      <w:r>
-        <w:t xml:space="preserve">or </w:t>
-      </w:r>
-      <w:r/>
-      <w:r>
-        <w:rPr>
-          <w:b/>
-          <w:u w:val="single"/>
-        </w:rPr>
-        <w:t>Christ</w:t>
-      </w:r>
-      <w:r>
-        <w:t xml:space="preserve">; </w:t>
-      </w:r>
-      <w:r>
-        <w:t xml:space="preserve">or </w:t>
-      </w:r>
-      <w:r/>
-      <w:r>
-        <w:rPr>
-          <w:b/>
-          <w:u w:val="single"/>
-        </w:rPr>
-        <w:t>Jesus of Nazareth</w:t>
-      </w:r>
-      <w:r>
-        <w:t xml:space="preserve">; </w:t>
-      </w:r>
-      <w:r>
-        <w:t xml:space="preserve">reject </w:t>
-      </w:r>
-      <w:r/>
-      <w:r>
-        <w:t>“God”</w:t>
-      </w:r>
-      <w:r>
-        <w:t>]</w:t>
-      </w:r>
-      <w:r>
-        <w:t xml:space="preserve"> (Sources: </w:t>
-      </w:r>
-      <w:r>
-        <w:rPr>
-          <w:i/>
-        </w:rPr>
-        <w:t>The Last Temptation of Christ</w:t>
-      </w:r>
-      <w:r>
-        <w:t xml:space="preserve"> - dir. Martin Scorsese</w:t>
-      </w:r>
-      <w:r>
-        <w:t xml:space="preserve">; </w:t>
-      </w:r>
-      <w:r>
-        <w:rPr>
-          <w:i/>
+          <w:color w:val="666666"/>
         </w:rPr>
         <w:t>The Passion of the Christ</w:t>
       </w:r>
       <w:r>
+        <w:rPr>
+          <w:color w:val="666666"/>
+        </w:rPr>
         <w:t xml:space="preserve"> - dir. Mel Gibson</w:t>
       </w:r>
       <w:r>
+        <w:rPr>
+          <w:color w:val="666666"/>
+        </w:rPr>
         <w:t>)</w:t>
       </w:r>
     </w:p>

</xml_diff>